<commit_message>
Finished the Software Design Document. Removed the .md versions
</commit_message>
<xml_diff>
--- a/docs/SDD.docx
+++ b/docs/SDD.docx
@@ -139,15 +139,7 @@
         </w:numPr>
       </w:pPr>
       <w:r>
-        <w:t xml:space="preserve">String of purely lowercase letters. Displayed as upper case. A </w:t>
-      </w:r>
-      <w:proofErr w:type="spellStart"/>
-      <w:r>
-        <w:t>GetDisplay</w:t>
-      </w:r>
-      <w:proofErr w:type="spellEnd"/>
-      <w:r>
-        <w:t xml:space="preserve"> method exists.</w:t>
+        <w:t>String of purely lowercase letters. Displayed as upper case. A GetDisplay method exists.</w:t>
       </w:r>
     </w:p>
     <w:p>
@@ -187,15 +179,115 @@
         </w:numPr>
       </w:pPr>
       <w:r>
-        <w:t xml:space="preserve">The date and time it </w:t>
-      </w:r>
-      <w:proofErr w:type="gramStart"/>
-      <w:r>
-        <w:t>was</w:t>
-      </w:r>
-      <w:proofErr w:type="gramEnd"/>
-      <w:r>
-        <w:t xml:space="preserve"> “purchased”</w:t>
+        <w:t>The date and time it was “purchased”</w:t>
+      </w:r>
+    </w:p>
+    <w:p>
+      <w:pPr>
+        <w:pStyle w:val="Level3"/>
+      </w:pPr>
+      <w:r>
+        <w:t>Buy()</w:t>
+      </w:r>
+    </w:p>
+    <w:p>
+      <w:pPr>
+        <w:pStyle w:val="Level3"/>
+        <w:numPr>
+          <w:ilvl w:val="3"/>
+          <w:numId w:val="2"/>
+        </w:numPr>
+      </w:pPr>
+      <w:r>
+        <w:t>Fake buys more of a stock. Subtracts from cash amount in game. Gets current price for the calculation (Get Price)</w:t>
+      </w:r>
+    </w:p>
+    <w:p>
+      <w:pPr>
+        <w:pStyle w:val="Level3"/>
+      </w:pPr>
+      <w:r>
+        <w:t>Sell()</w:t>
+      </w:r>
+    </w:p>
+    <w:p>
+      <w:pPr>
+        <w:pStyle w:val="Level3"/>
+        <w:numPr>
+          <w:ilvl w:val="3"/>
+          <w:numId w:val="2"/>
+        </w:numPr>
+      </w:pPr>
+      <w:r>
+        <w:t>Fake sells a certain amount of a stock. Adds to cash amount from game. Gets current price for the calculation. (Get Price)</w:t>
+      </w:r>
+    </w:p>
+    <w:p>
+      <w:pPr>
+        <w:pStyle w:val="Level2"/>
+      </w:pPr>
+      <w:r>
+        <w:t>API</w:t>
+      </w:r>
+    </w:p>
+    <w:p>
+      <w:pPr>
+        <w:pStyle w:val="Level3"/>
+      </w:pPr>
+      <w:r>
+        <w:t>Get Price</w:t>
+      </w:r>
+    </w:p>
+    <w:p>
+      <w:pPr>
+        <w:pStyle w:val="Level3"/>
+        <w:numPr>
+          <w:ilvl w:val="3"/>
+          <w:numId w:val="2"/>
+        </w:numPr>
+      </w:pPr>
+      <w:r>
+        <w:t>Returns the current stock price of a given stock</w:t>
+      </w:r>
+    </w:p>
+    <w:p>
+      <w:pPr>
+        <w:pStyle w:val="Level3"/>
+      </w:pPr>
+      <w:r>
+        <w:t>Get Chart</w:t>
+      </w:r>
+    </w:p>
+    <w:p>
+      <w:pPr>
+        <w:pStyle w:val="Level3"/>
+        <w:numPr>
+          <w:ilvl w:val="3"/>
+          <w:numId w:val="2"/>
+        </w:numPr>
+      </w:pPr>
+      <w:r>
+        <w:t>Returns the current chart of a given stock</w:t>
+      </w:r>
+    </w:p>
+    <w:p>
+      <w:pPr>
+        <w:pStyle w:val="Level3"/>
+      </w:pPr>
+      <w:r>
+        <w:t>Get Module</w:t>
+      </w:r>
+    </w:p>
+    <w:p>
+      <w:pPr>
+        <w:pStyle w:val="Level3"/>
+        <w:numPr>
+          <w:ilvl w:val="3"/>
+          <w:numId w:val="2"/>
+        </w:numPr>
+      </w:pPr>
+      <w:r>
+        <w:t>Returns a requested module about the given stock.</w:t>
       </w:r>
     </w:p>
     <w:p>
@@ -240,6 +332,7 @@
         <w:pStyle w:val="Level3"/>
       </w:pPr>
       <w:r>
+        <w:lastRenderedPageBreak/>
         <w:t>Footer</w:t>
       </w:r>
     </w:p>
@@ -329,6 +422,105 @@
       </w:pPr>
       <w:r>
         <w:t>Screens</w:t>
+      </w:r>
+    </w:p>
+    <w:p>
+      <w:pPr>
+        <w:pStyle w:val="Level3"/>
+      </w:pPr>
+      <w:r>
+        <w:rPr>
+          <w:b/>
+          <w:bCs/>
+        </w:rPr>
+        <w:t>Welcome</w:t>
+      </w:r>
+    </w:p>
+    <w:p>
+      <w:pPr>
+        <w:pStyle w:val="Level3"/>
+        <w:numPr>
+          <w:ilvl w:val="3"/>
+          <w:numId w:val="2"/>
+        </w:numPr>
+      </w:pPr>
+      <w:r>
+        <w:rPr>
+          <w:b/>
+          <w:bCs/>
+        </w:rPr>
+        <w:t>Does not have a navigation button.</w:t>
+      </w:r>
+    </w:p>
+    <w:p>
+      <w:pPr>
+        <w:pStyle w:val="Level3"/>
+        <w:numPr>
+          <w:ilvl w:val="3"/>
+          <w:numId w:val="2"/>
+        </w:numPr>
+      </w:pPr>
+      <w:r>
+        <w:rPr>
+          <w:b/>
+          <w:bCs/>
+        </w:rPr>
+        <w:t>Default screen, but will switch if the user has one valid game in local storage.</w:t>
+      </w:r>
+      <w:r>
+        <w:rPr>
+          <w:b/>
+          <w:bCs/>
+        </w:rPr>
+        <w:t>123</w:t>
+      </w:r>
+    </w:p>
+    <w:p>
+      <w:pPr>
+        <w:pStyle w:val="Level3"/>
+        <w:numPr>
+          <w:ilvl w:val="3"/>
+          <w:numId w:val="2"/>
+        </w:numPr>
+      </w:pPr>
+      <w:r>
+        <w:t>Displays text input for a name</w:t>
+      </w:r>
+    </w:p>
+    <w:p>
+      <w:pPr>
+        <w:pStyle w:val="Level3"/>
+        <w:numPr>
+          <w:ilvl w:val="3"/>
+          <w:numId w:val="2"/>
+        </w:numPr>
+      </w:pPr>
+      <w:r>
+        <w:t>Displays radio buttons for difficulty, showing 3 different cash amounts.</w:t>
+      </w:r>
+    </w:p>
+    <w:p>
+      <w:pPr>
+        <w:pStyle w:val="Level3"/>
+        <w:numPr>
+          <w:ilvl w:val="3"/>
+          <w:numId w:val="2"/>
+        </w:numPr>
+      </w:pPr>
+      <w:r>
+        <w:t>Indicates to the user the app will use local storage.</w:t>
+      </w:r>
+    </w:p>
+    <w:p>
+      <w:pPr>
+        <w:pStyle w:val="Level3"/>
+        <w:numPr>
+          <w:ilvl w:val="3"/>
+          <w:numId w:val="2"/>
+        </w:numPr>
+      </w:pPr>
+      <w:r>
+        <w:t>Button for starting the first game.</w:t>
       </w:r>
     </w:p>
     <w:p>
@@ -352,7 +544,6 @@
         </w:numPr>
       </w:pPr>
       <w:r>
-        <w:lastRenderedPageBreak/>
         <w:t>Displays the positions currently held in the game. Each displayed with a position view.</w:t>
       </w:r>
     </w:p>
@@ -619,6 +810,7 @@
         </w:numPr>
       </w:pPr>
       <w:r>
+        <w:lastRenderedPageBreak/>
         <w:t>Displays symbol.</w:t>
       </w:r>
     </w:p>
@@ -809,6 +1001,26 @@
     </w:p>
     <w:p>
       <w:pPr>
+        <w:pStyle w:val="Level3"/>
+      </w:pPr>
+      <w:r>
+        <w:t>Financial Statement</w:t>
+      </w:r>
+    </w:p>
+    <w:p>
+      <w:pPr>
+        <w:pStyle w:val="Level3"/>
+        <w:numPr>
+          <w:ilvl w:val="3"/>
+          <w:numId w:val="2"/>
+        </w:numPr>
+      </w:pPr>
+      <w:r>
+        <w:t>Renders a financial statement.</w:t>
+      </w:r>
+    </w:p>
+    <w:p>
+      <w:pPr>
         <w:pStyle w:val="Level2"/>
       </w:pPr>
       <w:r>
@@ -828,7 +1040,6 @@
         <w:pStyle w:val="Level3"/>
       </w:pPr>
       <w:r>
-        <w:lastRenderedPageBreak/>
         <w:t xml:space="preserve">Text </w:t>
       </w:r>
       <w:r>
@@ -861,17 +1072,8 @@
           <w:i/>
           <w:iCs/>
         </w:rPr>
-        <w:t xml:space="preserve">Low </w:t>
-      </w:r>
-      <w:proofErr w:type="gramStart"/>
-      <w:r>
-        <w:rPr>
-          <w:i/>
-          <w:iCs/>
-        </w:rPr>
-        <w:t>Priority</w:t>
-      </w:r>
-      <w:proofErr w:type="gramEnd"/>
+        <w:t>Low Priority</w:t>
+      </w:r>
     </w:p>
     <w:p>
       <w:pPr>
@@ -1006,23 +1208,19 @@
         <w:pStyle w:val="Level3"/>
       </w:pPr>
       <w:r>
-        <w:t>Slight bevel</w:t>
-      </w:r>
-    </w:p>
-    <w:p>
-      <w:pPr>
-        <w:pStyle w:val="Level3"/>
-      </w:pPr>
-      <w:r>
-        <w:t xml:space="preserve">Very </w:t>
-      </w:r>
-      <w:proofErr w:type="gramStart"/>
-      <w:r>
-        <w:t>small rounded</w:t>
-      </w:r>
-      <w:proofErr w:type="gramEnd"/>
-      <w:r>
-        <w:t xml:space="preserve"> corners</w:t>
+        <w:t>Slight beve</w:t>
+      </w:r>
+      <w:r>
+        <w:t>l</w:t>
+      </w:r>
+    </w:p>
+    <w:p>
+      <w:pPr>
+        <w:pStyle w:val="Level3"/>
+      </w:pPr>
+      <w:r>
+        <w:lastRenderedPageBreak/>
+        <w:t>Very small rounded corners</w:t>
       </w:r>
     </w:p>
     <w:p>
@@ -1047,6 +1245,30 @@
       </w:pPr>
       <w:r>
         <w:t>No texturing. Clean solid colors.</w:t>
+      </w:r>
+    </w:p>
+    <w:p>
+      <w:pPr>
+        <w:pStyle w:val="Level1"/>
+      </w:pPr>
+      <w:r>
+        <w:t>Web</w:t>
+      </w:r>
+    </w:p>
+    <w:p>
+      <w:pPr>
+        <w:pStyle w:val="Level2"/>
+      </w:pPr>
+      <w:r>
+        <w:t>The application will be hosted on Heroku with a free account.</w:t>
+      </w:r>
+    </w:p>
+    <w:p>
+      <w:pPr>
+        <w:pStyle w:val="Level2"/>
+      </w:pPr>
+      <w:r>
+        <w:t>The application will be hosted by a Node JS server.</w:t>
       </w:r>
     </w:p>
     <w:sectPr>

</xml_diff>

<commit_message>
1. Created code files based on the SDD. 2. Added some Template SCSS based on the SDD. 3. Coded Game, Position and Cash. Has not been tested yet. 4. Slight adjustments to the SDD.
</commit_message>
<xml_diff>
--- a/docs/SDD.docx
+++ b/docs/SDD.docx
@@ -139,7 +139,15 @@
         </w:numPr>
       </w:pPr>
       <w:r>
-        <w:t>String of purely lowercase letters. Displayed as upper case. A GetDisplay method exists.</w:t>
+        <w:t xml:space="preserve">String of purely lowercase letters. Displayed as upper case. A </w:t>
+      </w:r>
+      <w:proofErr w:type="spellStart"/>
+      <w:r>
+        <w:t>GetDisplay</w:t>
+      </w:r>
+      <w:proofErr w:type="spellEnd"/>
+      <w:r>
+        <w:t xml:space="preserve"> method exists.</w:t>
       </w:r>
     </w:p>
     <w:p>
@@ -179,15 +187,28 @@
         </w:numPr>
       </w:pPr>
       <w:r>
-        <w:t>The date and time it was “purchased”</w:t>
-      </w:r>
-    </w:p>
-    <w:p>
-      <w:pPr>
-        <w:pStyle w:val="Level3"/>
-      </w:pPr>
-      <w:r>
-        <w:t>Buy()</w:t>
+        <w:t xml:space="preserve">The date and time it </w:t>
+      </w:r>
+      <w:proofErr w:type="gramStart"/>
+      <w:r>
+        <w:t>was</w:t>
+      </w:r>
+      <w:proofErr w:type="gramEnd"/>
+      <w:r>
+        <w:t xml:space="preserve"> “purchased”</w:t>
+      </w:r>
+    </w:p>
+    <w:p>
+      <w:pPr>
+        <w:pStyle w:val="Level3"/>
+      </w:pPr>
+      <w:proofErr w:type="gramStart"/>
+      <w:r>
+        <w:t>Buy(</w:t>
+      </w:r>
+      <w:proofErr w:type="gramEnd"/>
+      <w:r>
+        <w:t>)</w:t>
       </w:r>
     </w:p>
     <w:p>
@@ -206,8 +227,13 @@
       <w:pPr>
         <w:pStyle w:val="Level3"/>
       </w:pPr>
-      <w:r>
-        <w:t>Sell()</w:t>
+      <w:proofErr w:type="gramStart"/>
+      <w:r>
+        <w:t>Sell(</w:t>
+      </w:r>
+      <w:proofErr w:type="gramEnd"/>
+      <w:r>
+        <w:t>)</w:t>
       </w:r>
     </w:p>
     <w:p>
@@ -227,6 +253,54 @@
         <w:pStyle w:val="Level2"/>
       </w:pPr>
       <w:r>
+        <w:t>Cash Amount</w:t>
+      </w:r>
+    </w:p>
+    <w:p>
+      <w:pPr>
+        <w:pStyle w:val="Level3"/>
+      </w:pPr>
+      <w:r>
+        <w:t>Debit</w:t>
+      </w:r>
+    </w:p>
+    <w:p>
+      <w:pPr>
+        <w:pStyle w:val="Level3"/>
+        <w:numPr>
+          <w:ilvl w:val="3"/>
+          <w:numId w:val="2"/>
+        </w:numPr>
+      </w:pPr>
+      <w:r>
+        <w:t>Increases the amount of cash by a certain amount. Throws if the value is negative.</w:t>
+      </w:r>
+    </w:p>
+    <w:p>
+      <w:pPr>
+        <w:pStyle w:val="Level3"/>
+      </w:pPr>
+      <w:r>
+        <w:t>Credit</w:t>
+      </w:r>
+    </w:p>
+    <w:p>
+      <w:pPr>
+        <w:pStyle w:val="Level3"/>
+        <w:numPr>
+          <w:ilvl w:val="3"/>
+          <w:numId w:val="2"/>
+        </w:numPr>
+      </w:pPr>
+      <w:r>
+        <w:t>Decreases the amount of cash by a certain amount. Throws if the value is positive.</w:t>
+      </w:r>
+    </w:p>
+    <w:p>
+      <w:pPr>
+        <w:pStyle w:val="Level2"/>
+      </w:pPr>
+      <w:r>
         <w:t>API</w:t>
       </w:r>
     </w:p>
@@ -295,6 +369,7 @@
         <w:pStyle w:val="Level1"/>
       </w:pPr>
       <w:r>
+        <w:lastRenderedPageBreak/>
         <w:t>User Interface</w:t>
       </w:r>
     </w:p>
@@ -332,7 +407,6 @@
         <w:pStyle w:val="Level3"/>
       </w:pPr>
       <w:r>
-        <w:lastRenderedPageBreak/>
         <w:t>Footer</w:t>
       </w:r>
     </w:p>
@@ -465,7 +539,23 @@
           <w:b/>
           <w:bCs/>
         </w:rPr>
-        <w:t>Default screen, but will switch if the user has one valid game in local storage.</w:t>
+        <w:t xml:space="preserve">Default </w:t>
+      </w:r>
+      <w:proofErr w:type="gramStart"/>
+      <w:r>
+        <w:rPr>
+          <w:b/>
+          <w:bCs/>
+        </w:rPr>
+        <w:t>screen, but</w:t>
+      </w:r>
+      <w:proofErr w:type="gramEnd"/>
+      <w:r>
+        <w:rPr>
+          <w:b/>
+          <w:bCs/>
+        </w:rPr>
+        <w:t xml:space="preserve"> will switch if the user has one valid game in local storage.</w:t>
       </w:r>
       <w:r>
         <w:rPr>
@@ -706,6 +796,26 @@
         <w:pStyle w:val="Level3"/>
       </w:pPr>
       <w:r>
+        <w:t>Container (CSS Only)</w:t>
+      </w:r>
+    </w:p>
+    <w:p>
+      <w:pPr>
+        <w:pStyle w:val="Level3"/>
+        <w:numPr>
+          <w:ilvl w:val="3"/>
+          <w:numId w:val="2"/>
+        </w:numPr>
+      </w:pPr>
+      <w:r>
+        <w:t>Class for how containers generally appear against the background</w:t>
+      </w:r>
+    </w:p>
+    <w:p>
+      <w:pPr>
+        <w:pStyle w:val="Level3"/>
+      </w:pPr>
+      <w:r>
         <w:t>Search Result</w:t>
       </w:r>
     </w:p>
@@ -730,6 +840,7 @@
         </w:numPr>
       </w:pPr>
       <w:r>
+        <w:lastRenderedPageBreak/>
         <w:t>Displays a chart, adjustable by time. Separate GET request.</w:t>
       </w:r>
     </w:p>
@@ -810,7 +921,6 @@
         </w:numPr>
       </w:pPr>
       <w:r>
-        <w:lastRenderedPageBreak/>
         <w:t>Displays symbol.</w:t>
       </w:r>
     </w:p>
@@ -1072,7 +1182,21 @@
           <w:i/>
           <w:iCs/>
         </w:rPr>
-        <w:t>Low Priority</w:t>
+        <w:t xml:space="preserve">Low </w:t>
+      </w:r>
+      <w:proofErr w:type="gramStart"/>
+      <w:r>
+        <w:rPr>
+          <w:i/>
+          <w:iCs/>
+        </w:rPr>
+        <w:t>Priority</w:t>
+      </w:r>
+      <w:proofErr w:type="gramEnd"/>
+    </w:p>
+    <w:p>
+      <w:r>
+        <w:br w:type="page"/>
       </w:r>
     </w:p>
     <w:p>
@@ -1080,6 +1204,7 @@
         <w:pStyle w:val="Level1"/>
       </w:pPr>
       <w:r>
+        <w:lastRenderedPageBreak/>
         <w:t>Theme</w:t>
       </w:r>
     </w:p>
@@ -1110,81 +1235,87 @@
     <w:p>
       <w:pPr>
         <w:pStyle w:val="Level3"/>
-      </w:pPr>
-      <w:r>
-        <w:t>Foundation</w:t>
-      </w:r>
-    </w:p>
-    <w:p>
-      <w:pPr>
-        <w:pStyle w:val="Level3"/>
-        <w:numPr>
-          <w:ilvl w:val="3"/>
-          <w:numId w:val="2"/>
-        </w:numPr>
-      </w:pPr>
-      <w:r>
-        <w:t>Weak, Darker Blue</w:t>
-      </w:r>
-    </w:p>
-    <w:p>
-      <w:pPr>
-        <w:pStyle w:val="Level3"/>
-      </w:pPr>
-      <w:r>
-        <w:t>General</w:t>
-      </w:r>
-    </w:p>
-    <w:p>
-      <w:pPr>
-        <w:pStyle w:val="Level3"/>
-        <w:numPr>
-          <w:ilvl w:val="3"/>
-          <w:numId w:val="2"/>
-        </w:numPr>
-      </w:pPr>
-      <w:r>
-        <w:t>Blues</w:t>
-      </w:r>
-    </w:p>
-    <w:p>
-      <w:pPr>
-        <w:pStyle w:val="Level3"/>
-      </w:pPr>
-      <w:r>
-        <w:t>Strong</w:t>
-      </w:r>
-    </w:p>
-    <w:p>
-      <w:pPr>
-        <w:pStyle w:val="Level3"/>
-        <w:numPr>
-          <w:ilvl w:val="3"/>
-          <w:numId w:val="2"/>
-        </w:numPr>
-      </w:pPr>
-      <w:r>
-        <w:t>Yellow</w:t>
-      </w:r>
-    </w:p>
-    <w:p>
-      <w:pPr>
-        <w:pStyle w:val="Level3"/>
-      </w:pPr>
-      <w:r>
-        <w:t>Text</w:t>
-      </w:r>
-    </w:p>
-    <w:p>
-      <w:pPr>
-        <w:pStyle w:val="Level3"/>
-        <w:numPr>
-          <w:ilvl w:val="3"/>
-          <w:numId w:val="2"/>
-        </w:numPr>
-      </w:pPr>
-      <w:r>
-        <w:t>White</w:t>
+        <w:numPr>
+          <w:ilvl w:val="0"/>
+          <w:numId w:val="0"/>
+        </w:numPr>
+      </w:pPr>
+      <w:r>
+        <w:drawing>
+          <wp:inline distT="0" distB="0" distL="0" distR="0" wp14:anchorId="153D8694" wp14:editId="31A1829D">
+            <wp:extent cx="5943600" cy="2728595"/>
+            <wp:effectExtent l="0" t="0" r="0" b="0"/>
+            <wp:docPr id="2" name="Picture 2"/>
+            <wp:cNvGraphicFramePr>
+              <a:graphicFrameLocks xmlns:a="http://schemas.openxmlformats.org/drawingml/2006/main" noChangeAspect="1"/>
+            </wp:cNvGraphicFramePr>
+            <a:graphic xmlns:a="http://schemas.openxmlformats.org/drawingml/2006/main">
+              <a:graphicData uri="http://schemas.openxmlformats.org/drawingml/2006/picture">
+                <pic:pic xmlns:pic="http://schemas.openxmlformats.org/drawingml/2006/picture">
+                  <pic:nvPicPr>
+                    <pic:cNvPr id="1" name=""/>
+                    <pic:cNvPicPr/>
+                  </pic:nvPicPr>
+                  <pic:blipFill>
+                    <a:blip r:embed="rId5"/>
+                    <a:stretch>
+                      <a:fillRect/>
+                    </a:stretch>
+                  </pic:blipFill>
+                  <pic:spPr>
+                    <a:xfrm>
+                      <a:off x="0" y="0"/>
+                      <a:ext cx="5943600" cy="2728595"/>
+                    </a:xfrm>
+                    <a:prstGeom prst="rect">
+                      <a:avLst/>
+                    </a:prstGeom>
+                  </pic:spPr>
+                </pic:pic>
+              </a:graphicData>
+            </a:graphic>
+          </wp:inline>
+        </w:drawing>
+      </w:r>
+    </w:p>
+    <w:p>
+      <w:pPr>
+        <w:pStyle w:val="Level3"/>
+      </w:pPr>
+      <w:r>
+        <w:t>Background – Gunmetal</w:t>
+      </w:r>
+    </w:p>
+    <w:p>
+      <w:pPr>
+        <w:pStyle w:val="Level3"/>
+      </w:pPr>
+      <w:r>
+        <w:t>Secondary – Pacific Blue, Blue Green</w:t>
+      </w:r>
+    </w:p>
+    <w:p>
+      <w:pPr>
+        <w:pStyle w:val="Level3"/>
+      </w:pPr>
+      <w:r>
+        <w:t>Accent – Blue NCS</w:t>
+      </w:r>
+    </w:p>
+    <w:p>
+      <w:pPr>
+        <w:pStyle w:val="Level3"/>
+      </w:pPr>
+      <w:r>
+        <w:t>Text – Platinum</w:t>
+      </w:r>
+    </w:p>
+    <w:p>
+      <w:pPr>
+        <w:pStyle w:val="Level3"/>
+      </w:pPr>
+      <w:r>
+        <w:t>Strong – Gold Metallic</w:t>
       </w:r>
     </w:p>
     <w:p>
@@ -1219,8 +1350,15 @@
         <w:pStyle w:val="Level3"/>
       </w:pPr>
       <w:r>
-        <w:lastRenderedPageBreak/>
-        <w:t>Very small rounded corners</w:t>
+        <w:t xml:space="preserve">Very </w:t>
+      </w:r>
+      <w:proofErr w:type="gramStart"/>
+      <w:r>
+        <w:t>small rounded</w:t>
+      </w:r>
+      <w:proofErr w:type="gramEnd"/>
+      <w:r>
+        <w:t xml:space="preserve"> corners</w:t>
       </w:r>
     </w:p>
     <w:p>
@@ -1269,6 +1407,37 @@
       </w:pPr>
       <w:r>
         <w:t>The application will be hosted by a Node JS server.</w:t>
+      </w:r>
+    </w:p>
+    <w:p>
+      <w:pPr>
+        <w:pStyle w:val="Level2"/>
+      </w:pPr>
+      <w:r>
+        <w:t xml:space="preserve">The application will be built with web-pack – </w:t>
+      </w:r>
+      <w:r>
+        <w:rPr>
+          <w:i/>
+          <w:iCs/>
+        </w:rPr>
+        <w:t>low priority</w:t>
+      </w:r>
+    </w:p>
+    <w:p>
+      <w:pPr>
+        <w:pStyle w:val="Level1"/>
+      </w:pPr>
+      <w:r>
+        <w:t>Design Concerns</w:t>
+      </w:r>
+    </w:p>
+    <w:p>
+      <w:pPr>
+        <w:pStyle w:val="Level2"/>
+      </w:pPr>
+      <w:r>
+        <w:t>How do we implement LIFO cost?</w:t>
       </w:r>
     </w:p>
     <w:sectPr>
@@ -2238,6 +2407,25 @@
     <w:link w:val="Level1"/>
     <w:rsid w:val="00E928AF"/>
   </w:style>
+  <w:style w:type="table" w:styleId="TableGrid">
+    <w:name w:val="Table Grid"/>
+    <w:basedOn w:val="TableNormal"/>
+    <w:uiPriority w:val="39"/>
+    <w:rsid w:val="00857352"/>
+    <w:pPr>
+      <w:spacing w:after="0" w:line="240" w:lineRule="auto"/>
+    </w:pPr>
+    <w:tblPr>
+      <w:tblBorders>
+        <w:top w:val="single" w:sz="4" w:space="0" w:color="auto"/>
+        <w:left w:val="single" w:sz="4" w:space="0" w:color="auto"/>
+        <w:bottom w:val="single" w:sz="4" w:space="0" w:color="auto"/>
+        <w:right w:val="single" w:sz="4" w:space="0" w:color="auto"/>
+        <w:insideH w:val="single" w:sz="4" w:space="0" w:color="auto"/>
+        <w:insideV w:val="single" w:sz="4" w:space="0" w:color="auto"/>
+      </w:tblBorders>
+    </w:tblPr>
+  </w:style>
 </w:styles>
 </file>
 

</xml_diff>